<commit_message>
Did question 2 and started question 3
</commit_message>
<xml_diff>
--- a/Reports/Computer Architecture Report 4.docx
+++ b/Reports/Computer Architecture Report 4.docx
@@ -1,6 +1,6 @@
 
 <file path=word/document.xml><?xml version="1.0" encoding="utf-8"?>
-<w:document xmlns:wpc="http://schemas.microsoft.com/office/word/2010/wordprocessingCanvas" xmlns:cx="http://schemas.microsoft.com/office/drawing/2014/chartex" xmlns:cx1="http://schemas.microsoft.com/office/drawing/2015/9/8/chartex" xmlns:mc="http://schemas.openxmlformats.org/markup-compatibility/2006" xmlns:o="urn:schemas-microsoft-com:office:office" xmlns:r="http://schemas.openxmlformats.org/officeDocument/2006/relationships" xmlns:m="http://schemas.openxmlformats.org/officeDocument/2006/math" xmlns:v="urn:schemas-microsoft-com:vml" xmlns:wp14="http://schemas.microsoft.com/office/word/2010/wordprocessingDrawing" xmlns:wp="http://schemas.openxmlformats.org/drawingml/2006/wordprocessingDrawing" xmlns:w10="urn:schemas-microsoft-com:office:word" xmlns:w="http://schemas.openxmlformats.org/wordprocessingml/2006/main" xmlns:w14="http://schemas.microsoft.com/office/word/2010/wordml" xmlns:w15="http://schemas.microsoft.com/office/word/2012/wordml" xmlns:w16se="http://schemas.microsoft.com/office/word/2015/wordml/symex" xmlns:wpg="http://schemas.microsoft.com/office/word/2010/wordprocessingGroup" xmlns:wpi="http://schemas.microsoft.com/office/word/2010/wordprocessingInk" xmlns:wne="http://schemas.microsoft.com/office/word/2006/wordml" xmlns:wps="http://schemas.microsoft.com/office/word/2010/wordprocessingShape" mc:Ignorable="w14 w15 w16se wp14">
+<w:document xmlns:wpc="http://schemas.microsoft.com/office/word/2010/wordprocessingCanvas" xmlns:mo="http://schemas.microsoft.com/office/mac/office/2008/main" xmlns:mc="http://schemas.openxmlformats.org/markup-compatibility/2006" xmlns:mv="urn:schemas-microsoft-com:mac:vml" xmlns:o="urn:schemas-microsoft-com:office:office" xmlns:r="http://schemas.openxmlformats.org/officeDocument/2006/relationships" xmlns:m="http://schemas.openxmlformats.org/officeDocument/2006/math" xmlns:v="urn:schemas-microsoft-com:vml" xmlns:wp14="http://schemas.microsoft.com/office/word/2010/wordprocessingDrawing" xmlns:wp="http://schemas.openxmlformats.org/drawingml/2006/wordprocessingDrawing" xmlns:w10="urn:schemas-microsoft-com:office:word" xmlns:w="http://schemas.openxmlformats.org/wordprocessingml/2006/main" xmlns:w14="http://schemas.microsoft.com/office/word/2010/wordml" xmlns:w15="http://schemas.microsoft.com/office/word/2012/wordml" xmlns:wpg="http://schemas.microsoft.com/office/word/2010/wordprocessingGroup" xmlns:wpi="http://schemas.microsoft.com/office/word/2010/wordprocessingInk" xmlns:wne="http://schemas.microsoft.com/office/word/2006/wordml" xmlns:wps="http://schemas.microsoft.com/office/word/2010/wordprocessingShape" mc:Ignorable="w14 w15 wp14">
   <w:body>
     <w:sdt>
       <w:sdtPr>
@@ -31,12 +31,12 @@
           <w:r>
             <w:rPr>
               <w:noProof/>
-              <w:lang w:eastAsia="en-US"/>
+              <w:lang w:val="en-GB" w:eastAsia="en-GB"/>
             </w:rPr>
             <mc:AlternateContent>
               <mc:Choice Requires="wps">
                 <w:drawing>
-                  <wp:anchor distT="0" distB="0" distL="114300" distR="114300" simplePos="0" relativeHeight="251661312" behindDoc="0" locked="1" layoutInCell="1" allowOverlap="1">
+                  <wp:anchor distT="0" distB="0" distL="114300" distR="114300" simplePos="0" relativeHeight="251661312" behindDoc="0" locked="1" layoutInCell="1" allowOverlap="1" wp14:anchorId="38AC30C1" wp14:editId="40D71F53">
                     <wp:simplePos x="0" y="0"/>
                     <wp:positionH relativeFrom="margin">
                       <wp:align>right</wp:align>
@@ -184,7 +184,7 @@
                   </wp:anchor>
                 </w:drawing>
               </mc:Choice>
-              <mc:Fallback xmlns:am3d="http://schemas.microsoft.com/office/drawing/2017/model3d" xmlns:aink="http://schemas.microsoft.com/office/drawing/2016/ink" xmlns:cx8="http://schemas.microsoft.com/office/drawing/2016/5/14/chartex" xmlns:cx7="http://schemas.microsoft.com/office/drawing/2016/5/13/chartex" xmlns:cx6="http://schemas.microsoft.com/office/drawing/2016/5/12/chartex" xmlns:cx5="http://schemas.microsoft.com/office/drawing/2016/5/11/chartex" xmlns:cx4="http://schemas.microsoft.com/office/drawing/2016/5/10/chartex" xmlns:cx3="http://schemas.microsoft.com/office/drawing/2016/5/9/chartex" xmlns:cx2="http://schemas.microsoft.com/office/drawing/2015/10/21/chartex">
+              <mc:Fallback xmlns:cx2="http://schemas.microsoft.com/office/drawing/2015/10/21/chartex" xmlns:cx3="http://schemas.microsoft.com/office/drawing/2016/5/9/chartex" xmlns:cx4="http://schemas.microsoft.com/office/drawing/2016/5/10/chartex" xmlns:cx5="http://schemas.microsoft.com/office/drawing/2016/5/11/chartex" xmlns:cx6="http://schemas.microsoft.com/office/drawing/2016/5/12/chartex" xmlns:cx7="http://schemas.microsoft.com/office/drawing/2016/5/13/chartex" xmlns:cx8="http://schemas.microsoft.com/office/drawing/2016/5/14/chartex" xmlns:aink="http://schemas.microsoft.com/office/drawing/2016/ink" xmlns:am3d="http://schemas.microsoft.com/office/drawing/2017/model3d" xmlns:w16se="http://schemas.microsoft.com/office/word/2015/wordml/symex" xmlns:cx1="http://schemas.microsoft.com/office/drawing/2015/9/8/chartex" xmlns:cx="http://schemas.microsoft.com/office/drawing/2014/chartex">
                 <w:pict>
                   <v:shapetype id="_x0000_t202" coordsize="21600,21600" o:spt="202" path="m,l,21600r21600,l21600,xe">
                     <v:stroke joinstyle="miter"/>
@@ -277,12 +277,12 @@
           <w:r>
             <w:rPr>
               <w:noProof/>
-              <w:lang w:eastAsia="en-US"/>
+              <w:lang w:val="en-GB" w:eastAsia="en-GB"/>
             </w:rPr>
             <mc:AlternateContent>
               <mc:Choice Requires="wps">
                 <w:drawing>
-                  <wp:anchor distT="0" distB="0" distL="114300" distR="114300" simplePos="0" relativeHeight="251660288" behindDoc="0" locked="1" layoutInCell="1" allowOverlap="1">
+                  <wp:anchor distT="0" distB="0" distL="114300" distR="114300" simplePos="0" relativeHeight="251660288" behindDoc="0" locked="1" layoutInCell="1" allowOverlap="1" wp14:anchorId="17D98A5F" wp14:editId="0F9E227A">
                     <wp:simplePos x="0" y="0"/>
                     <wp:positionH relativeFrom="margin">
                       <wp:align>right</wp:align>
@@ -403,7 +403,7 @@
                   </wp:anchor>
                 </w:drawing>
               </mc:Choice>
-              <mc:Fallback>
+              <mc:Fallback xmlns:w16se="http://schemas.microsoft.com/office/word/2015/wordml/symex" xmlns:cx1="http://schemas.microsoft.com/office/drawing/2015/9/8/chartex" xmlns:cx="http://schemas.microsoft.com/office/drawing/2014/chartex">
                 <w:pict>
                   <v:shapetype id="_x0000_t202" coordsize="21600,21600" o:spt="202" path="m,l,21600r21600,l21600,xe">
                     <v:stroke joinstyle="miter"/>
@@ -478,12 +478,12 @@
           <w:r>
             <w:rPr>
               <w:noProof/>
-              <w:lang w:eastAsia="en-US"/>
+              <w:lang w:val="en-GB" w:eastAsia="en-GB"/>
             </w:rPr>
             <mc:AlternateContent>
               <mc:Choice Requires="wps">
                 <w:drawing>
-                  <wp:anchor distT="0" distB="0" distL="114300" distR="114300" simplePos="0" relativeHeight="251662336" behindDoc="0" locked="1" layoutInCell="1" allowOverlap="1">
+                  <wp:anchor distT="0" distB="0" distL="114300" distR="114300" simplePos="0" relativeHeight="251662336" behindDoc="0" locked="1" layoutInCell="1" allowOverlap="1" wp14:anchorId="409D4C21" wp14:editId="6D7E7576">
                     <wp:simplePos x="0" y="0"/>
                     <wp:positionH relativeFrom="margin">
                       <wp:align>right</wp:align>
@@ -500,7 +500,7 @@
                         </wp:positionV>
                       </mc:Fallback>
                     </mc:AlternateContent>
-                    <wp:extent cx="3660775" cy="3651250"/>
+                    <wp:extent cx="3660775" cy="299720"/>
                     <wp:effectExtent l="0" t="0" r="0" b="0"/>
                     <wp:wrapSquare wrapText="bothSides"/>
                     <wp:docPr id="33" name="Text Box 33" descr="Version number and date"/>
@@ -512,7 +512,7 @@
                           <wps:spPr>
                             <a:xfrm>
                               <a:off x="0" y="0"/>
-                              <a:ext cx="3660775" cy="3651250"/>
+                              <a:ext cx="3660775" cy="299720"/>
                             </a:xfrm>
                             <a:prstGeom prst="rect">
                               <a:avLst/>
@@ -589,7 +589,11 @@
               </mc:Choice>
               <mc:Fallback>
                 <w:pict>
-                  <v:shape id="Text Box 33" o:spid="_x0000_s1028" type="#_x0000_t202" alt="Version number and date" style="position:absolute;left:0;text-align:left;margin-left:237.05pt;margin-top:0;width:288.25pt;height:287.5pt;z-index:251662336;visibility:visible;mso-wrap-style:square;mso-width-percent:471;mso-height-percent:363;mso-top-percent:91;mso-wrap-distance-left:9pt;mso-wrap-distance-top:0;mso-wrap-distance-right:9pt;mso-wrap-distance-bottom:0;mso-position-horizontal:right;mso-position-horizontal-relative:margin;mso-position-vertical-relative:page;mso-width-percent:471;mso-height-percent:363;mso-top-percent:91;mso-width-relative:page;mso-height-relative:page;v-text-anchor:bottom" o:gfxdata="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" filled="f" stroked="f" strokeweight=".5pt">
+                  <v:shapetype w14:anchorId="409D4C21" id="_x0000_t202" coordsize="21600,21600" o:spt="202" path="m0,0l0,21600,21600,21600,21600,0xe">
+                    <v:stroke joinstyle="miter"/>
+                    <v:path gradientshapeok="t" o:connecttype="rect"/>
+                  </v:shapetype>
+                  <v:shape id="Text Box 33" o:spid="_x0000_s1028" type="#_x0000_t202" alt="Version number and date" style="position:absolute;left:0;text-align:left;margin-left:237.05pt;margin-top:0;width:288.25pt;height:23.6pt;z-index:251662336;visibility:visible;mso-wrap-style:square;mso-width-percent:471;mso-height-percent:363;mso-top-percent:91;mso-wrap-distance-left:9pt;mso-wrap-distance-top:0;mso-wrap-distance-right:9pt;mso-wrap-distance-bottom:0;mso-position-horizontal:right;mso-position-horizontal-relative:margin;mso-position-vertical-relative:page;mso-width-percent:471;mso-height-percent:363;mso-top-percent:91;mso-width-relative:page;mso-height-relative:page;v-text-anchor:bottom" o:gfxdata="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" filled="f" stroked="f" strokeweight=".5pt">
                     <v:textbox style="mso-fit-shape-to-text:t" inset="0,0,0,0">
                       <w:txbxContent>
                         <w:sdt>
@@ -632,12 +636,12 @@
           <w:r>
             <w:rPr>
               <w:noProof/>
-              <w:lang w:eastAsia="en-US"/>
+              <w:lang w:val="en-GB" w:eastAsia="en-GB"/>
             </w:rPr>
             <mc:AlternateContent>
               <mc:Choice Requires="wpg">
                 <w:drawing>
-                  <wp:anchor distT="0" distB="0" distL="114300" distR="114300" simplePos="0" relativeHeight="251659264" behindDoc="0" locked="0" layoutInCell="1" allowOverlap="1">
+                  <wp:anchor distT="0" distB="0" distL="114300" distR="114300" simplePos="0" relativeHeight="251659264" behindDoc="0" locked="0" layoutInCell="1" allowOverlap="1" wp14:anchorId="276D2A27" wp14:editId="21F6DE6E">
                     <wp:simplePos x="0" y="0"/>
                     <mc:AlternateContent>
                       <mc:Choice Requires="wp14">
@@ -767,7 +771,7 @@
                   </wp:anchor>
                 </w:drawing>
               </mc:Choice>
-              <mc:Fallback xmlns:am3d="http://schemas.microsoft.com/office/drawing/2017/model3d" xmlns:aink="http://schemas.microsoft.com/office/drawing/2016/ink" xmlns:cx8="http://schemas.microsoft.com/office/drawing/2016/5/14/chartex" xmlns:cx7="http://schemas.microsoft.com/office/drawing/2016/5/13/chartex" xmlns:cx6="http://schemas.microsoft.com/office/drawing/2016/5/12/chartex" xmlns:cx5="http://schemas.microsoft.com/office/drawing/2016/5/11/chartex" xmlns:cx4="http://schemas.microsoft.com/office/drawing/2016/5/10/chartex" xmlns:cx3="http://schemas.microsoft.com/office/drawing/2016/5/9/chartex" xmlns:cx2="http://schemas.microsoft.com/office/drawing/2015/10/21/chartex">
+              <mc:Fallback xmlns:cx2="http://schemas.microsoft.com/office/drawing/2015/10/21/chartex" xmlns:cx3="http://schemas.microsoft.com/office/drawing/2016/5/9/chartex" xmlns:cx4="http://schemas.microsoft.com/office/drawing/2016/5/10/chartex" xmlns:cx5="http://schemas.microsoft.com/office/drawing/2016/5/11/chartex" xmlns:cx6="http://schemas.microsoft.com/office/drawing/2016/5/12/chartex" xmlns:cx7="http://schemas.microsoft.com/office/drawing/2016/5/13/chartex" xmlns:cx8="http://schemas.microsoft.com/office/drawing/2016/5/14/chartex" xmlns:aink="http://schemas.microsoft.com/office/drawing/2016/ink" xmlns:am3d="http://schemas.microsoft.com/office/drawing/2017/model3d" xmlns:w16se="http://schemas.microsoft.com/office/word/2015/wordml/symex" xmlns:cx1="http://schemas.microsoft.com/office/drawing/2015/9/8/chartex" xmlns:cx="http://schemas.microsoft.com/office/drawing/2014/chartex">
                 <w:pict>
                   <v:group w14:anchorId="3AD3D0FA" id="Group 38" o:spid="_x0000_s1026" alt="Title: Decorative sidebar" style="position:absolute;margin-left:0;margin-top:0;width:18pt;height:10in;z-index:251659264;mso-width-percent:29;mso-height-percent:909;mso-left-percent:45;mso-position-horizontal-relative:page;mso-position-vertical:center;mso-position-vertical-relative:page;mso-width-percent:29;mso-height-percent:909;mso-left-percent:45" coordsize="2286,91440" o:gfxdata="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">
                     <v:rect id="Rectangle 39" o:spid="_x0000_s1027" style="position:absolute;width:2286;height:87820;visibility:visible;mso-wrap-style:square;v-text-anchor:middle" o:gfxdata="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" fillcolor="#dd8047 [3205]" stroked="f" strokeweight="1pt"/>
@@ -841,10 +845,23 @@
       </w:r>
       <w:r>
         <w:tab/>
+        <w:t xml:space="preserve">R2, </w:t>
+      </w:r>
+      <w:r>
+        <w:tab/>
+        <w:t xml:space="preserve">R1, </w:t>
+      </w:r>
+      <w:r>
+        <w:tab/>
         <w:t>R2</w:t>
       </w:r>
-      <w:r>
-        <w:t xml:space="preserve">, </w:t>
+    </w:p>
+    <w:p>
+      <w:r>
+        <w:t>ADD</w:t>
+      </w:r>
+      <w:r>
+        <w:tab/>
       </w:r>
       <w:r>
         <w:tab/>
@@ -852,6 +869,10 @@
       </w:r>
       <w:r>
         <w:tab/>
+        <w:t xml:space="preserve">R1, </w:t>
+      </w:r>
+      <w:r>
+        <w:tab/>
         <w:t>R2</w:t>
       </w:r>
     </w:p>
@@ -864,30 +885,7 @@
       </w:r>
       <w:r>
         <w:tab/>
-        <w:t xml:space="preserve">R1, </w:t>
-      </w:r>
-      <w:r>
-        <w:tab/>
-        <w:t xml:space="preserve">R1, </w:t>
-      </w:r>
-      <w:r>
-        <w:tab/>
-        <w:t>R2</w:t>
-      </w:r>
-    </w:p>
-    <w:p>
-      <w:r>
-        <w:t>ADD</w:t>
-      </w:r>
-      <w:r>
-        <w:tab/>
-      </w:r>
-      <w:r>
-        <w:tab/>
-        <w:t>R2</w:t>
-      </w:r>
-      <w:r>
-        <w:t xml:space="preserve">, </w:t>
+        <w:t xml:space="preserve">R2, </w:t>
       </w:r>
       <w:r>
         <w:tab/>
@@ -922,10 +920,10 @@
       <w:r>
         <w:rPr>
           <w:noProof/>
-          <w:lang w:eastAsia="en-US"/>
+          <w:lang w:val="en-GB" w:eastAsia="en-GB"/>
         </w:rPr>
         <w:drawing>
-          <wp:inline distT="0" distB="0" distL="0" distR="0" wp14:anchorId="3C6EBA40" wp14:editId="706FEDE8">
+          <wp:inline distT="0" distB="0" distL="0" distR="0" wp14:anchorId="16BFE7A6" wp14:editId="5B267BEF">
             <wp:extent cx="5943600" cy="3988435"/>
             <wp:effectExtent l="0" t="0" r="0" b="0"/>
             <wp:docPr id="1" name="Picture 1"/>
@@ -1093,10 +1091,10 @@
       <w:r>
         <w:rPr>
           <w:noProof/>
-          <w:lang w:eastAsia="en-US"/>
+          <w:lang w:val="en-GB" w:eastAsia="en-GB"/>
         </w:rPr>
         <w:drawing>
-          <wp:inline distT="0" distB="0" distL="0" distR="0" wp14:anchorId="115DFB96" wp14:editId="088E959A">
+          <wp:inline distT="0" distB="0" distL="0" distR="0" wp14:anchorId="6E6D553D" wp14:editId="736C080F">
             <wp:extent cx="5943600" cy="3988435"/>
             <wp:effectExtent l="0" t="0" r="0" b="0"/>
             <wp:docPr id="2" name="Picture 2"/>
@@ -1191,31 +1189,21 @@
       </w:r>
       <w:r>
         <w:tab/>
-      </w:r>
-      <w:r>
-        <w:t>R2</w:t>
-      </w:r>
-      <w:r>
-        <w:t xml:space="preserve">, </w:t>
-      </w:r>
-      <w:r>
-        <w:tab/>
-      </w:r>
-      <w:r>
-        <w:t>O</w:t>
-      </w:r>
-      <w:r>
-        <w:t>2</w:t>
+        <w:t xml:space="preserve">R2, </w:t>
+      </w:r>
+      <w:r>
+        <w:tab/>
+        <w:t>O2</w:t>
       </w:r>
     </w:p>
     <w:p>
       <w:r>
         <w:rPr>
           <w:noProof/>
-          <w:lang w:eastAsia="en-US"/>
+          <w:lang w:val="en-GB" w:eastAsia="en-GB"/>
         </w:rPr>
         <w:drawing>
-          <wp:inline distT="0" distB="0" distL="0" distR="0" wp14:anchorId="67EB1F94" wp14:editId="2844142D">
+          <wp:inline distT="0" distB="0" distL="0" distR="0" wp14:anchorId="127E0DE1" wp14:editId="08E72FE8">
             <wp:extent cx="5943600" cy="4230370"/>
             <wp:effectExtent l="0" t="0" r="0" b="0"/>
             <wp:docPr id="3" name="Picture 3"/>
@@ -1368,10 +1356,10 @@
       <w:r>
         <w:rPr>
           <w:noProof/>
-          <w:lang w:eastAsia="en-US"/>
+          <w:lang w:val="en-GB" w:eastAsia="en-GB"/>
         </w:rPr>
         <w:drawing>
-          <wp:inline distT="0" distB="0" distL="0" distR="0" wp14:anchorId="58FA51EA" wp14:editId="2C58055E">
+          <wp:inline distT="0" distB="0" distL="0" distR="0" wp14:anchorId="28258F7B" wp14:editId="43FE1E00">
             <wp:extent cx="5943600" cy="4204335"/>
             <wp:effectExtent l="0" t="0" r="0" b="5715"/>
             <wp:docPr id="4" name="Picture 4"/>
@@ -1462,19 +1450,11 @@
       </w:r>
       <w:r>
         <w:tab/>
-        <w:t xml:space="preserve"> -</w:t>
-      </w:r>
-      <w:r>
-        <w:t xml:space="preserve">, </w:t>
-      </w:r>
-      <w:r>
-        <w:tab/>
-      </w:r>
-      <w:r>
-        <w:t>R1</w:t>
-      </w:r>
-      <w:r>
-        <w:t xml:space="preserve">, </w:t>
+        <w:t xml:space="preserve"> -, </w:t>
+      </w:r>
+      <w:r>
+        <w:tab/>
+        <w:t xml:space="preserve">R1, </w:t>
       </w:r>
       <w:r>
         <w:tab/>
@@ -1485,10 +1465,10 @@
       <w:r>
         <w:rPr>
           <w:noProof/>
-          <w:lang w:eastAsia="en-US"/>
+          <w:lang w:val="en-GB" w:eastAsia="en-GB"/>
         </w:rPr>
         <w:drawing>
-          <wp:inline distT="0" distB="0" distL="0" distR="0" wp14:anchorId="13142DBF" wp14:editId="30C59745">
+          <wp:inline distT="0" distB="0" distL="0" distR="0" wp14:anchorId="06D1C84F" wp14:editId="38FE3E2A">
             <wp:extent cx="5943600" cy="4545330"/>
             <wp:effectExtent l="0" t="0" r="0" b="7620"/>
             <wp:docPr id="5" name="Picture 5"/>
@@ -1523,8 +1503,6 @@
           </wp:inline>
         </w:drawing>
       </w:r>
-      <w:bookmarkStart w:id="0" w:name="_GoBack"/>
-      <w:bookmarkEnd w:id="0"/>
     </w:p>
     <w:p>
       <w:pPr>
@@ -1603,16 +1581,204 @@
         <w:t>Question 2</w:t>
       </w:r>
     </w:p>
+    <w:p>
+      <w:pPr>
+        <w:pStyle w:val="Heading3"/>
+      </w:pPr>
+      <w:r>
+        <w:t xml:space="preserve">Part 1 </w:t>
+      </w:r>
+      <w:r>
+        <w:t>(alu forwarding)</w:t>
+      </w:r>
+    </w:p>
+    <w:p>
+      <w:pPr>
+        <w:ind w:left="720"/>
+      </w:pPr>
+      <w:r>
+        <w:t>Resulting Value in R1:</w:t>
+      </w:r>
+      <w:r>
+        <w:t xml:space="preserve"> </w:t>
+      </w:r>
+      <w:r>
+        <w:tab/>
+      </w:r>
+      <w:r>
+        <w:tab/>
+      </w:r>
+      <w:r>
+        <w:t>15</w:t>
+      </w:r>
+    </w:p>
+    <w:p>
+      <w:pPr>
+        <w:ind w:left="720"/>
+      </w:pPr>
+      <w:r>
+        <w:t>Number Of Clock Cycles:</w:t>
+      </w:r>
+      <w:r>
+        <w:tab/>
+      </w:r>
+      <w:r>
+        <w:t xml:space="preserve"> 9</w:t>
+      </w:r>
+    </w:p>
+    <w:p>
+      <w:pPr>
+        <w:pStyle w:val="Heading3"/>
+      </w:pPr>
+      <w:r>
+        <w:t>Part 2</w:t>
+      </w:r>
+      <w:r>
+        <w:t xml:space="preserve"> (Alu forwarding disabled, interlocks enabled)</w:t>
+      </w:r>
+    </w:p>
+    <w:p>
+      <w:pPr>
+        <w:ind w:left="720"/>
+      </w:pPr>
+      <w:r>
+        <w:t>Resulting Value in R1:</w:t>
+      </w:r>
+      <w:r>
+        <w:tab/>
+      </w:r>
+      <w:r>
+        <w:tab/>
+        <w:t>15</w:t>
+      </w:r>
+    </w:p>
+    <w:p>
+      <w:pPr>
+        <w:ind w:left="720"/>
+      </w:pPr>
+      <w:r>
+        <w:t xml:space="preserve">Number Of Clock </w:t>
+      </w:r>
+      <w:r>
+        <w:t xml:space="preserve">Cycles: </w:t>
+      </w:r>
+      <w:r>
+        <w:tab/>
+        <w:t>17</w:t>
+      </w:r>
+    </w:p>
+    <w:p/>
+    <w:p>
+      <w:pPr>
+        <w:pStyle w:val="Heading3"/>
+      </w:pPr>
+      <w:r>
+        <w:t>Part 3</w:t>
+      </w:r>
+      <w:r>
+        <w:t xml:space="preserve"> (Alu forwarding disabled, interlocks disabled)</w:t>
+      </w:r>
+    </w:p>
+    <w:p>
+      <w:pPr>
+        <w:ind w:left="720"/>
+      </w:pPr>
+      <w:r>
+        <w:t>Resulting Value in R1:</w:t>
+      </w:r>
+      <w:r>
+        <w:tab/>
+      </w:r>
+      <w:r>
+        <w:tab/>
+        <w:t>6</w:t>
+      </w:r>
+    </w:p>
+    <w:p>
+      <w:pPr>
+        <w:ind w:left="720"/>
+      </w:pPr>
+      <w:r>
+        <w:t xml:space="preserve">Number Of Clock Cycles: </w:t>
+      </w:r>
+      <w:r>
+        <w:tab/>
+      </w:r>
+      <w:r>
+        <w:t>9</w:t>
+      </w:r>
+    </w:p>
+    <w:p/>
+    <w:p>
+      <w:pPr>
+        <w:pStyle w:val="Heading3"/>
+      </w:pPr>
+      <w:r>
+        <w:t>Part 4 (Figure explanations)</w:t>
+      </w:r>
+    </w:p>
+    <w:p>
+      <w:r>
+        <w:t xml:space="preserve">The first figures we acquire are when the ALU forwarding is turned on. This means there are no stall cycles, meaning we can achieve the best efficiency for the processor but also keep our data accurate. This is because there is a register in between the execution and memory access stages, known as ALUout 0, and then another register in between the memory access and write back stages. Because of the way our pipeline divides up the work of our instructions, we may not always have the most recent correct data stored in our registers. It takes 3 stages of the pipeline to write back our accurate results to our registers. These stages are the execution, memory access and write back stages. This means that for a whole three stages we have incorrect data in our registers which can be used by following instructions. In order to solve this issue, we use the two ALUout registers as described before to provide the most recent data sets to the ALU in the event that a register file has not yet been updated. This ability to provide the most recent information to the ALU from these temporary registers is known as ALU forwarding, and that was how it works and how we are still able to get the correct answer while keeping our cycles low. </w:t>
+      </w:r>
+    </w:p>
+    <w:p/>
+    <w:p>
+      <w:r>
+        <w:t>When we turn of forwarding and leave on our interlock, the processor uses stall cycles which allow the recently changed data to make it back to the register before any other instruction that needs this data is executed. It does this by using stall cycles and the program will not progress if an instruction’s operands are not up to date and will continue to stall until data reaches registers. This is the reason for our larger number of cycles but we still have the same value.</w:t>
+      </w:r>
+    </w:p>
+    <w:p/>
+    <w:p>
+      <w:r>
+        <w:t>We then have the option to turn of interlock as well and this takes away all safeguards. The program is executed no matter what and no stall cycles are used. Because of this, w</w:t>
+      </w:r>
+      <w:r>
+        <w:t>e get the wrong number as a result but can see that our cycles are the same as they were initially with ALU forwarding on. This is because this is the smallest amount of cycles possible with this pipeline.</w:t>
+      </w:r>
+    </w:p>
     <w:p/>
     <w:p>
       <w:pPr>
         <w:pStyle w:val="Heading2"/>
       </w:pPr>
       <w:r>
+        <w:lastRenderedPageBreak/>
         <w:t>Question 3</w:t>
       </w:r>
     </w:p>
-    <w:p/>
+    <w:p>
+      <w:r>
+        <w:t xml:space="preserve">Instructions Executed: </w:t>
+      </w:r>
+      <w:r>
+        <w:tab/>
+      </w:r>
+      <w:r>
+        <w:tab/>
+        <w:t>13</w:t>
+      </w:r>
+    </w:p>
+    <w:p>
+      <w:r>
+        <w:t>Cycles:</w:t>
+      </w:r>
+      <w:r>
+        <w:tab/>
+      </w:r>
+      <w:r>
+        <w:tab/>
+      </w:r>
+      <w:r>
+        <w:tab/>
+      </w:r>
+      <w:r>
+        <w:tab/>
+        <w:t>19</w:t>
+      </w:r>
+      <w:bookmarkStart w:id="0" w:name="_GoBack"/>
+      <w:bookmarkEnd w:id="0"/>
+    </w:p>
     <w:sectPr>
       <w:footerReference w:type="default" r:id="rId13"/>
       <w:pgSz w:w="12240" w:h="15840"/>
@@ -1627,7 +1793,7 @@
 </file>
 
 <file path=word/endnotes.xml><?xml version="1.0" encoding="utf-8"?>
-<w:endnotes xmlns:wpc="http://schemas.microsoft.com/office/word/2010/wordprocessingCanvas" xmlns:cx="http://schemas.microsoft.com/office/drawing/2014/chartex" xmlns:cx1="http://schemas.microsoft.com/office/drawing/2015/9/8/chartex" xmlns:mc="http://schemas.openxmlformats.org/markup-compatibility/2006" xmlns:o="urn:schemas-microsoft-com:office:office" xmlns:r="http://schemas.openxmlformats.org/officeDocument/2006/relationships" xmlns:m="http://schemas.openxmlformats.org/officeDocument/2006/math" xmlns:v="urn:schemas-microsoft-com:vml" xmlns:wp14="http://schemas.microsoft.com/office/word/2010/wordprocessingDrawing" xmlns:wp="http://schemas.openxmlformats.org/drawingml/2006/wordprocessingDrawing" xmlns:w10="urn:schemas-microsoft-com:office:word" xmlns:w="http://schemas.openxmlformats.org/wordprocessingml/2006/main" xmlns:w14="http://schemas.microsoft.com/office/word/2010/wordml" xmlns:w15="http://schemas.microsoft.com/office/word/2012/wordml" xmlns:w16se="http://schemas.microsoft.com/office/word/2015/wordml/symex" xmlns:wpg="http://schemas.microsoft.com/office/word/2010/wordprocessingGroup" xmlns:wpi="http://schemas.microsoft.com/office/word/2010/wordprocessingInk" xmlns:wne="http://schemas.microsoft.com/office/word/2006/wordml" xmlns:wps="http://schemas.microsoft.com/office/word/2010/wordprocessingShape" mc:Ignorable="w14 w15 w16se wp14">
+<w:endnotes xmlns:wpc="http://schemas.microsoft.com/office/word/2010/wordprocessingCanvas" xmlns:mo="http://schemas.microsoft.com/office/mac/office/2008/main" xmlns:mc="http://schemas.openxmlformats.org/markup-compatibility/2006" xmlns:mv="urn:schemas-microsoft-com:mac:vml" xmlns:o="urn:schemas-microsoft-com:office:office" xmlns:r="http://schemas.openxmlformats.org/officeDocument/2006/relationships" xmlns:m="http://schemas.openxmlformats.org/officeDocument/2006/math" xmlns:v="urn:schemas-microsoft-com:vml" xmlns:wp14="http://schemas.microsoft.com/office/word/2010/wordprocessingDrawing" xmlns:wp="http://schemas.openxmlformats.org/drawingml/2006/wordprocessingDrawing" xmlns:w10="urn:schemas-microsoft-com:office:word" xmlns:w="http://schemas.openxmlformats.org/wordprocessingml/2006/main" xmlns:w14="http://schemas.microsoft.com/office/word/2010/wordml" xmlns:w15="http://schemas.microsoft.com/office/word/2012/wordml" xmlns:wpg="http://schemas.microsoft.com/office/word/2010/wordprocessingGroup" xmlns:wpi="http://schemas.microsoft.com/office/word/2010/wordprocessingInk" xmlns:wne="http://schemas.microsoft.com/office/word/2006/wordml" xmlns:wps="http://schemas.microsoft.com/office/word/2010/wordprocessingShape" mc:Ignorable="w14 w15 wp14">
   <w:endnote w:type="separator" w:id="-1">
     <w:p>
       <w:r>
@@ -1648,7 +1814,7 @@
 </file>
 
 <file path=word/footer1.xml><?xml version="1.0" encoding="utf-8"?>
-<w:ftr xmlns:wpc="http://schemas.microsoft.com/office/word/2010/wordprocessingCanvas" xmlns:cx="http://schemas.microsoft.com/office/drawing/2014/chartex" xmlns:cx1="http://schemas.microsoft.com/office/drawing/2015/9/8/chartex" xmlns:mc="http://schemas.openxmlformats.org/markup-compatibility/2006" xmlns:o="urn:schemas-microsoft-com:office:office" xmlns:r="http://schemas.openxmlformats.org/officeDocument/2006/relationships" xmlns:m="http://schemas.openxmlformats.org/officeDocument/2006/math" xmlns:v="urn:schemas-microsoft-com:vml" xmlns:wp14="http://schemas.microsoft.com/office/word/2010/wordprocessingDrawing" xmlns:wp="http://schemas.openxmlformats.org/drawingml/2006/wordprocessingDrawing" xmlns:w10="urn:schemas-microsoft-com:office:word" xmlns:w="http://schemas.openxmlformats.org/wordprocessingml/2006/main" xmlns:w14="http://schemas.microsoft.com/office/word/2010/wordml" xmlns:w15="http://schemas.microsoft.com/office/word/2012/wordml" xmlns:w16se="http://schemas.microsoft.com/office/word/2015/wordml/symex" xmlns:wpg="http://schemas.microsoft.com/office/word/2010/wordprocessingGroup" xmlns:wpi="http://schemas.microsoft.com/office/word/2010/wordprocessingInk" xmlns:wne="http://schemas.microsoft.com/office/word/2006/wordml" xmlns:wps="http://schemas.microsoft.com/office/word/2010/wordprocessingShape" mc:Ignorable="w14 w15 w16se wp14">
+<w:ftr xmlns:wpc="http://schemas.microsoft.com/office/word/2010/wordprocessingCanvas" xmlns:mo="http://schemas.microsoft.com/office/mac/office/2008/main" xmlns:mc="http://schemas.openxmlformats.org/markup-compatibility/2006" xmlns:mv="urn:schemas-microsoft-com:mac:vml" xmlns:o="urn:schemas-microsoft-com:office:office" xmlns:r="http://schemas.openxmlformats.org/officeDocument/2006/relationships" xmlns:m="http://schemas.openxmlformats.org/officeDocument/2006/math" xmlns:v="urn:schemas-microsoft-com:vml" xmlns:wp14="http://schemas.microsoft.com/office/word/2010/wordprocessingDrawing" xmlns:wp="http://schemas.openxmlformats.org/drawingml/2006/wordprocessingDrawing" xmlns:w10="urn:schemas-microsoft-com:office:word" xmlns:w="http://schemas.openxmlformats.org/wordprocessingml/2006/main" xmlns:w14="http://schemas.microsoft.com/office/word/2010/wordml" xmlns:w15="http://schemas.microsoft.com/office/word/2012/wordml" xmlns:wpg="http://schemas.microsoft.com/office/word/2010/wordprocessingGroup" xmlns:wpi="http://schemas.microsoft.com/office/word/2010/wordprocessingInk" xmlns:wne="http://schemas.microsoft.com/office/word/2006/wordml" xmlns:wps="http://schemas.microsoft.com/office/word/2010/wordprocessingShape" mc:Ignorable="w14 w15 wp14">
   <w:tbl>
     <w:tblPr>
       <w:tblW w:w="5000" w:type="pct"/>
@@ -1743,7 +1909,7 @@
             <w:rPr>
               <w:noProof/>
             </w:rPr>
-            <w:t>9</w:t>
+            <w:t>10</w:t>
           </w:r>
           <w:r>
             <w:fldChar w:fldCharType="end"/>
@@ -1761,7 +1927,7 @@
 </file>
 
 <file path=word/footnotes.xml><?xml version="1.0" encoding="utf-8"?>
-<w:footnotes xmlns:wpc="http://schemas.microsoft.com/office/word/2010/wordprocessingCanvas" xmlns:cx="http://schemas.microsoft.com/office/drawing/2014/chartex" xmlns:cx1="http://schemas.microsoft.com/office/drawing/2015/9/8/chartex" xmlns:mc="http://schemas.openxmlformats.org/markup-compatibility/2006" xmlns:o="urn:schemas-microsoft-com:office:office" xmlns:r="http://schemas.openxmlformats.org/officeDocument/2006/relationships" xmlns:m="http://schemas.openxmlformats.org/officeDocument/2006/math" xmlns:v="urn:schemas-microsoft-com:vml" xmlns:wp14="http://schemas.microsoft.com/office/word/2010/wordprocessingDrawing" xmlns:wp="http://schemas.openxmlformats.org/drawingml/2006/wordprocessingDrawing" xmlns:w10="urn:schemas-microsoft-com:office:word" xmlns:w="http://schemas.openxmlformats.org/wordprocessingml/2006/main" xmlns:w14="http://schemas.microsoft.com/office/word/2010/wordml" xmlns:w15="http://schemas.microsoft.com/office/word/2012/wordml" xmlns:w16se="http://schemas.microsoft.com/office/word/2015/wordml/symex" xmlns:wpg="http://schemas.microsoft.com/office/word/2010/wordprocessingGroup" xmlns:wpi="http://schemas.microsoft.com/office/word/2010/wordprocessingInk" xmlns:wne="http://schemas.microsoft.com/office/word/2006/wordml" xmlns:wps="http://schemas.microsoft.com/office/word/2010/wordprocessingShape" mc:Ignorable="w14 w15 w16se wp14">
+<w:footnotes xmlns:wpc="http://schemas.microsoft.com/office/word/2010/wordprocessingCanvas" xmlns:mo="http://schemas.microsoft.com/office/mac/office/2008/main" xmlns:mc="http://schemas.openxmlformats.org/markup-compatibility/2006" xmlns:mv="urn:schemas-microsoft-com:mac:vml" xmlns:o="urn:schemas-microsoft-com:office:office" xmlns:r="http://schemas.openxmlformats.org/officeDocument/2006/relationships" xmlns:m="http://schemas.openxmlformats.org/officeDocument/2006/math" xmlns:v="urn:schemas-microsoft-com:vml" xmlns:wp14="http://schemas.microsoft.com/office/word/2010/wordprocessingDrawing" xmlns:wp="http://schemas.openxmlformats.org/drawingml/2006/wordprocessingDrawing" xmlns:w10="urn:schemas-microsoft-com:office:word" xmlns:w="http://schemas.openxmlformats.org/wordprocessingml/2006/main" xmlns:w14="http://schemas.microsoft.com/office/word/2010/wordml" xmlns:w15="http://schemas.microsoft.com/office/word/2012/wordml" xmlns:wpg="http://schemas.microsoft.com/office/word/2010/wordprocessingGroup" xmlns:wpi="http://schemas.microsoft.com/office/word/2010/wordprocessingInk" xmlns:wne="http://schemas.microsoft.com/office/word/2006/wordml" xmlns:wps="http://schemas.microsoft.com/office/word/2010/wordprocessingShape" mc:Ignorable="w14 w15 wp14">
   <w:footnote w:type="separator" w:id="-1">
     <w:p>
       <w:r>
@@ -1782,8 +1948,8 @@
 </file>
 
 <file path=word/numbering.xml><?xml version="1.0" encoding="utf-8"?>
-<w:numbering xmlns:wpc="http://schemas.microsoft.com/office/word/2010/wordprocessingCanvas" xmlns:cx="http://schemas.microsoft.com/office/drawing/2014/chartex" xmlns:cx1="http://schemas.microsoft.com/office/drawing/2015/9/8/chartex" xmlns:mc="http://schemas.openxmlformats.org/markup-compatibility/2006" xmlns:o="urn:schemas-microsoft-com:office:office" xmlns:r="http://schemas.openxmlformats.org/officeDocument/2006/relationships" xmlns:m="http://schemas.openxmlformats.org/officeDocument/2006/math" xmlns:v="urn:schemas-microsoft-com:vml" xmlns:wp14="http://schemas.microsoft.com/office/word/2010/wordprocessingDrawing" xmlns:wp="http://schemas.openxmlformats.org/drawingml/2006/wordprocessingDrawing" xmlns:w10="urn:schemas-microsoft-com:office:word" xmlns:w="http://schemas.openxmlformats.org/wordprocessingml/2006/main" xmlns:w14="http://schemas.microsoft.com/office/word/2010/wordml" xmlns:w15="http://schemas.microsoft.com/office/word/2012/wordml" xmlns:w16se="http://schemas.microsoft.com/office/word/2015/wordml/symex" xmlns:wpg="http://schemas.microsoft.com/office/word/2010/wordprocessingGroup" xmlns:wpi="http://schemas.microsoft.com/office/word/2010/wordprocessingInk" xmlns:wne="http://schemas.microsoft.com/office/word/2006/wordml" xmlns:wps="http://schemas.microsoft.com/office/word/2010/wordprocessingShape" mc:Ignorable="w14 w15 w16se wp14">
-  <w:abstractNum w:abstractNumId="0" w15:restartNumberingAfterBreak="0">
+<w:numbering xmlns:wpc="http://schemas.microsoft.com/office/word/2010/wordprocessingCanvas" xmlns:mo="http://schemas.microsoft.com/office/mac/office/2008/main" xmlns:mc="http://schemas.openxmlformats.org/markup-compatibility/2006" xmlns:mv="urn:schemas-microsoft-com:mac:vml" xmlns:o="urn:schemas-microsoft-com:office:office" xmlns:r="http://schemas.openxmlformats.org/officeDocument/2006/relationships" xmlns:m="http://schemas.openxmlformats.org/officeDocument/2006/math" xmlns:v="urn:schemas-microsoft-com:vml" xmlns:wp14="http://schemas.microsoft.com/office/word/2010/wordprocessingDrawing" xmlns:wp="http://schemas.openxmlformats.org/drawingml/2006/wordprocessingDrawing" xmlns:w10="urn:schemas-microsoft-com:office:word" xmlns:w="http://schemas.openxmlformats.org/wordprocessingml/2006/main" xmlns:w14="http://schemas.microsoft.com/office/word/2010/wordml" xmlns:w15="http://schemas.microsoft.com/office/word/2012/wordml" xmlns:wpg="http://schemas.microsoft.com/office/word/2010/wordprocessingGroup" xmlns:wpi="http://schemas.microsoft.com/office/word/2010/wordprocessingInk" xmlns:wne="http://schemas.microsoft.com/office/word/2006/wordml" xmlns:wps="http://schemas.microsoft.com/office/word/2010/wordprocessingShape" mc:Ignorable="w14 w15 wp14">
+  <w:abstractNum w:abstractNumId="0">
     <w:nsid w:val="FFFFFF89"/>
     <w:multiLevelType w:val="singleLevel"/>
     <w:tmpl w:val="FDA8B198"/>
@@ -1803,7 +1969,7 @@
       </w:rPr>
     </w:lvl>
   </w:abstractNum>
-  <w:abstractNum w:abstractNumId="1" w15:restartNumberingAfterBreak="0">
+  <w:abstractNum w:abstractNumId="1">
     <w:nsid w:val="256D6D20"/>
     <w:multiLevelType w:val="hybridMultilevel"/>
     <w:tmpl w:val="B4DE4594"/>
@@ -1927,7 +2093,7 @@
 </file>
 
 <file path=word/styles.xml><?xml version="1.0" encoding="utf-8"?>
-<w:styles xmlns:mc="http://schemas.openxmlformats.org/markup-compatibility/2006" xmlns:r="http://schemas.openxmlformats.org/officeDocument/2006/relationships" xmlns:w="http://schemas.openxmlformats.org/wordprocessingml/2006/main" xmlns:w14="http://schemas.microsoft.com/office/word/2010/wordml" xmlns:w15="http://schemas.microsoft.com/office/word/2012/wordml" xmlns:w16se="http://schemas.microsoft.com/office/word/2015/wordml/symex" mc:Ignorable="w14 w15 w16se">
+<w:styles xmlns:mc="http://schemas.openxmlformats.org/markup-compatibility/2006" xmlns:r="http://schemas.openxmlformats.org/officeDocument/2006/relationships" xmlns:w="http://schemas.openxmlformats.org/wordprocessingml/2006/main" xmlns:w14="http://schemas.microsoft.com/office/word/2010/wordml" xmlns:w15="http://schemas.microsoft.com/office/word/2012/wordml" mc:Ignorable="w14 w15">
   <w:docDefaults>
     <w:rPrDefault>
       <w:rPr>
@@ -1945,7 +2111,7 @@
       </w:pPr>
     </w:pPrDefault>
   </w:docDefaults>
-  <w:latentStyles w:defLockedState="0" w:defUIPriority="99" w:defSemiHidden="0" w:defUnhideWhenUsed="0" w:defQFormat="0" w:count="371">
+  <w:latentStyles w:defLockedState="0" w:defUIPriority="99" w:defSemiHidden="0" w:defUnhideWhenUsed="0" w:defQFormat="0" w:count="382">
     <w:lsdException w:name="Normal" w:uiPriority="0" w:qFormat="1"/>
     <w:lsdException w:name="heading 1" w:uiPriority="9" w:qFormat="1"/>
     <w:lsdException w:name="heading 2" w:semiHidden="1" w:uiPriority="0" w:unhideWhenUsed="1" w:qFormat="1"/>
@@ -2051,7 +2217,6 @@
     <w:lsdException w:name="HTML Sample" w:semiHidden="1" w:unhideWhenUsed="1"/>
     <w:lsdException w:name="HTML Typewriter" w:semiHidden="1" w:unhideWhenUsed="1"/>
     <w:lsdException w:name="HTML Variable" w:semiHidden="1" w:unhideWhenUsed="1"/>
-    <w:lsdException w:name="Normal Table" w:semiHidden="1" w:unhideWhenUsed="1"/>
     <w:lsdException w:name="annotation subject" w:semiHidden="1" w:unhideWhenUsed="1"/>
     <w:lsdException w:name="No List" w:semiHidden="1" w:unhideWhenUsed="1"/>
     <w:lsdException w:name="Outline List 1" w:semiHidden="1" w:unhideWhenUsed="1"/>
@@ -2097,11 +2262,9 @@
     <w:lsdException w:name="Table Subtle 1" w:semiHidden="1" w:unhideWhenUsed="1"/>
     <w:lsdException w:name="Table Subtle 2" w:semiHidden="1" w:unhideWhenUsed="1"/>
     <w:lsdException w:name="Table Web 1" w:semiHidden="1" w:unhideWhenUsed="1"/>
-    <w:lsdException w:name="Table Web 2" w:semiHidden="1" w:unhideWhenUsed="1"/>
     <w:lsdException w:name="Table Web 3" w:semiHidden="1" w:unhideWhenUsed="1"/>
     <w:lsdException w:name="Balloon Text" w:semiHidden="1" w:unhideWhenUsed="1"/>
     <w:lsdException w:name="Table Grid" w:uiPriority="39"/>
-    <w:lsdException w:name="Table Theme" w:semiHidden="1" w:unhideWhenUsed="1"/>
     <w:lsdException w:name="Placeholder Text" w:semiHidden="1"/>
     <w:lsdException w:name="No Spacing" w:semiHidden="1" w:uiPriority="1" w:unhideWhenUsed="1"/>
     <w:lsdException w:name="Light Shading" w:uiPriority="60"/>
@@ -2317,6 +2480,8 @@
     <w:lsdException w:name="List Table 5 Dark Accent 6" w:uiPriority="50"/>
     <w:lsdException w:name="List Table 6 Colorful Accent 6" w:uiPriority="51"/>
     <w:lsdException w:name="List Table 7 Colorful Accent 6" w:uiPriority="52"/>
+    <w:lsdException w:name="Mention" w:semiHidden="1" w:unhideWhenUsed="1"/>
+    <w:lsdException w:name="Smart Hyperlink" w:semiHidden="1" w:unhideWhenUsed="1"/>
   </w:latentStyles>
   <w:style w:type="paragraph" w:default="1" w:styleId="Normal">
     <w:name w:val="Normal"/>
@@ -2792,6 +2957,7 @@
       <w:spacing w:after="0" w:line="240" w:lineRule="auto"/>
     </w:pPr>
     <w:tblPr>
+      <w:tblInd w:w="0" w:type="dxa"/>
       <w:tblBorders>
         <w:top w:val="single" w:sz="4" w:space="0" w:color="auto"/>
         <w:left w:val="single" w:sz="4" w:space="0" w:color="auto"/>
@@ -2800,6 +2966,12 @@
         <w:insideH w:val="single" w:sz="4" w:space="0" w:color="auto"/>
         <w:insideV w:val="single" w:sz="4" w:space="0" w:color="auto"/>
       </w:tblBorders>
+      <w:tblCellMar>
+        <w:top w:w="0" w:type="dxa"/>
+        <w:left w:w="108" w:type="dxa"/>
+        <w:bottom w:w="0" w:type="dxa"/>
+        <w:right w:w="108" w:type="dxa"/>
+      </w:tblCellMar>
     </w:tblPr>
   </w:style>
   <w:style w:type="table" w:styleId="GridTable3-Accent1">
@@ -2812,6 +2984,7 @@
     <w:tblPr>
       <w:tblStyleRowBandSize w:val="1"/>
       <w:tblStyleColBandSize w:val="1"/>
+      <w:tblInd w:w="0" w:type="dxa"/>
       <w:tblBorders>
         <w:top w:val="single" w:sz="4" w:space="0" w:color="BED3E4" w:themeColor="accent1" w:themeTint="99"/>
         <w:left w:val="single" w:sz="4" w:space="0" w:color="BED3E4" w:themeColor="accent1" w:themeTint="99"/>
@@ -2822,7 +2995,9 @@
       </w:tblBorders>
       <w:tblCellMar>
         <w:top w:w="29" w:type="dxa"/>
+        <w:left w:w="108" w:type="dxa"/>
         <w:bottom w:w="29" w:type="dxa"/>
+        <w:right w:w="108" w:type="dxa"/>
       </w:tblCellMar>
     </w:tblPr>
     <w:tblStylePr w:type="firstRow">
@@ -2954,9 +3129,12 @@
     <w:tblPr>
       <w:tblStyleRowBandSize w:val="1"/>
       <w:tblStyleColBandSize w:val="1"/>
+      <w:tblInd w:w="0" w:type="dxa"/>
       <w:tblCellMar>
         <w:top w:w="29" w:type="dxa"/>
+        <w:left w:w="108" w:type="dxa"/>
         <w:bottom w:w="29" w:type="dxa"/>
+        <w:right w:w="108" w:type="dxa"/>
       </w:tblCellMar>
     </w:tblPr>
     <w:tblStylePr w:type="firstRow">
@@ -3077,6 +3255,7 @@
     <w:tblPr>
       <w:tblStyleRowBandSize w:val="1"/>
       <w:tblStyleColBandSize w:val="1"/>
+      <w:tblInd w:w="0" w:type="dxa"/>
       <w:tblBorders>
         <w:top w:val="single" w:sz="4" w:space="0" w:color="FFFFFF" w:themeColor="background1"/>
         <w:left w:val="single" w:sz="4" w:space="0" w:color="FFFFFF" w:themeColor="background1"/>
@@ -3087,7 +3266,9 @@
       </w:tblBorders>
       <w:tblCellMar>
         <w:top w:w="29" w:type="dxa"/>
+        <w:left w:w="108" w:type="dxa"/>
         <w:bottom w:w="29" w:type="dxa"/>
+        <w:right w:w="108" w:type="dxa"/>
       </w:tblCellMar>
     </w:tblPr>
     <w:tcPr>
@@ -3186,6 +3367,7 @@
     <w:tblPr>
       <w:tblStyleRowBandSize w:val="1"/>
       <w:tblStyleColBandSize w:val="1"/>
+      <w:tblInd w:w="0" w:type="dxa"/>
       <w:tblBorders>
         <w:top w:val="single" w:sz="4" w:space="0" w:color="C0BABA" w:themeColor="accent6" w:themeTint="99"/>
         <w:left w:val="single" w:sz="4" w:space="0" w:color="C0BABA" w:themeColor="accent6" w:themeTint="99"/>
@@ -3196,7 +3378,9 @@
       </w:tblBorders>
       <w:tblCellMar>
         <w:top w:w="29" w:type="dxa"/>
+        <w:left w:w="108" w:type="dxa"/>
         <w:bottom w:w="29" w:type="dxa"/>
+        <w:right w:w="108" w:type="dxa"/>
       </w:tblCellMar>
     </w:tblPr>
     <w:tblStylePr w:type="firstRow">
@@ -3263,6 +3447,7 @@
       <w:spacing w:after="0" w:line="240" w:lineRule="auto"/>
     </w:pPr>
     <w:tblPr>
+      <w:tblInd w:w="0" w:type="dxa"/>
       <w:tblBorders>
         <w:top w:val="single" w:sz="4" w:space="0" w:color="BFBFBF" w:themeColor="background1" w:themeShade="BF"/>
         <w:left w:val="single" w:sz="4" w:space="0" w:color="BFBFBF" w:themeColor="background1" w:themeShade="BF"/>
@@ -3271,6 +3456,12 @@
         <w:insideH w:val="single" w:sz="4" w:space="0" w:color="BFBFBF" w:themeColor="background1" w:themeShade="BF"/>
         <w:insideV w:val="single" w:sz="4" w:space="0" w:color="BFBFBF" w:themeColor="background1" w:themeShade="BF"/>
       </w:tblBorders>
+      <w:tblCellMar>
+        <w:top w:w="0" w:type="dxa"/>
+        <w:left w:w="108" w:type="dxa"/>
+        <w:bottom w:w="0" w:type="dxa"/>
+        <w:right w:w="108" w:type="dxa"/>
+      </w:tblCellMar>
     </w:tblPr>
   </w:style>
   <w:style w:type="table" w:styleId="PlainTable2">
@@ -3283,13 +3474,16 @@
     <w:tblPr>
       <w:tblStyleRowBandSize w:val="1"/>
       <w:tblStyleColBandSize w:val="1"/>
+      <w:tblInd w:w="0" w:type="dxa"/>
       <w:tblBorders>
         <w:top w:val="single" w:sz="4" w:space="0" w:color="7F7F7F" w:themeColor="text1" w:themeTint="80"/>
         <w:bottom w:val="single" w:sz="4" w:space="0" w:color="7F7F7F" w:themeColor="text1" w:themeTint="80"/>
       </w:tblBorders>
       <w:tblCellMar>
         <w:top w:w="29" w:type="dxa"/>
+        <w:left w:w="108" w:type="dxa"/>
         <w:bottom w:w="29" w:type="dxa"/>
+        <w:right w:w="108" w:type="dxa"/>
       </w:tblCellMar>
     </w:tblPr>
     <w:tblStylePr w:type="firstRow">
@@ -3366,6 +3560,7 @@
     <w:tblPr>
       <w:tblStyleRowBandSize w:val="1"/>
       <w:tblStyleColBandSize w:val="1"/>
+      <w:tblInd w:w="0" w:type="dxa"/>
       <w:tblBorders>
         <w:top w:val="single" w:sz="4" w:space="0" w:color="BED3E4" w:themeColor="accent1" w:themeTint="99"/>
         <w:bottom w:val="single" w:sz="4" w:space="0" w:color="BED3E4" w:themeColor="accent1" w:themeTint="99"/>
@@ -3373,7 +3568,9 @@
       </w:tblBorders>
       <w:tblCellMar>
         <w:top w:w="29" w:type="dxa"/>
+        <w:left w:w="108" w:type="dxa"/>
         <w:bottom w:w="29" w:type="dxa"/>
+        <w:right w:w="108" w:type="dxa"/>
       </w:tblCellMar>
     </w:tblPr>
     <w:tblStylePr w:type="firstRow">
@@ -3423,9 +3620,12 @@
     <w:tblPr>
       <w:tblStyleRowBandSize w:val="1"/>
       <w:tblStyleColBandSize w:val="1"/>
+      <w:tblInd w:w="0" w:type="dxa"/>
       <w:tblCellMar>
         <w:top w:w="29" w:type="dxa"/>
+        <w:left w:w="108" w:type="dxa"/>
         <w:bottom w:w="29" w:type="dxa"/>
+        <w:right w:w="108" w:type="dxa"/>
       </w:tblCellMar>
     </w:tblPr>
     <w:tblStylePr w:type="firstRow">
@@ -3496,6 +3696,7 @@
     <w:tblPr>
       <w:tblStyleRowBandSize w:val="1"/>
       <w:tblStyleColBandSize w:val="1"/>
+      <w:tblInd w:w="0" w:type="dxa"/>
       <w:tblBorders>
         <w:top w:val="single" w:sz="4" w:space="0" w:color="BED3E4" w:themeColor="accent1" w:themeTint="99"/>
         <w:left w:val="single" w:sz="4" w:space="0" w:color="BED3E4" w:themeColor="accent1" w:themeTint="99"/>
@@ -3506,7 +3707,9 @@
       </w:tblBorders>
       <w:tblCellMar>
         <w:top w:w="29" w:type="dxa"/>
+        <w:left w:w="108" w:type="dxa"/>
         <w:bottom w:w="29" w:type="dxa"/>
+        <w:right w:w="108" w:type="dxa"/>
       </w:tblCellMar>
     </w:tblPr>
     <w:tblStylePr w:type="firstRow">
@@ -3575,6 +3778,7 @@
     <w:tblPr>
       <w:tblStyleRowBandSize w:val="1"/>
       <w:tblStyleColBandSize w:val="1"/>
+      <w:tblInd w:w="0" w:type="dxa"/>
       <w:tblBorders>
         <w:top w:val="single" w:sz="4" w:space="0" w:color="EAB290" w:themeColor="accent2" w:themeTint="99"/>
         <w:left w:val="single" w:sz="4" w:space="0" w:color="EAB290" w:themeColor="accent2" w:themeTint="99"/>
@@ -3585,7 +3789,9 @@
       </w:tblBorders>
       <w:tblCellMar>
         <w:top w:w="29" w:type="dxa"/>
+        <w:left w:w="108" w:type="dxa"/>
         <w:bottom w:w="29" w:type="dxa"/>
+        <w:right w:w="108" w:type="dxa"/>
       </w:tblCellMar>
     </w:tblPr>
     <w:tblStylePr w:type="firstRow">
@@ -3654,9 +3860,12 @@
     <w:tblPr>
       <w:tblStyleRowBandSize w:val="1"/>
       <w:tblStyleColBandSize w:val="1"/>
+      <w:tblInd w:w="0" w:type="dxa"/>
       <w:tblCellMar>
         <w:top w:w="29" w:type="dxa"/>
+        <w:left w:w="108" w:type="dxa"/>
         <w:bottom w:w="29" w:type="dxa"/>
+        <w:right w:w="108" w:type="dxa"/>
       </w:tblCellMar>
     </w:tblPr>
     <w:tblStylePr w:type="firstRow">
@@ -3706,6 +3915,7 @@
     <w:tblPr>
       <w:tblStyleRowBandSize w:val="1"/>
       <w:tblStyleColBandSize w:val="1"/>
+      <w:tblInd w:w="0" w:type="dxa"/>
       <w:tblBorders>
         <w:top w:val="single" w:sz="4" w:space="0" w:color="D5D1D1" w:themeColor="accent6" w:themeTint="66"/>
         <w:left w:val="single" w:sz="4" w:space="0" w:color="D5D1D1" w:themeColor="accent6" w:themeTint="66"/>
@@ -3716,7 +3926,9 @@
       </w:tblBorders>
       <w:tblCellMar>
         <w:top w:w="29" w:type="dxa"/>
+        <w:left w:w="108" w:type="dxa"/>
         <w:bottom w:w="29" w:type="dxa"/>
+        <w:right w:w="108" w:type="dxa"/>
       </w:tblCellMar>
     </w:tblPr>
     <w:tblStylePr w:type="firstRow">
@@ -3766,9 +3978,12 @@
     <w:tblPr>
       <w:tblStyleRowBandSize w:val="1"/>
       <w:tblStyleColBandSize w:val="1"/>
+      <w:tblInd w:w="0" w:type="dxa"/>
       <w:tblCellMar>
         <w:top w:w="29" w:type="dxa"/>
+        <w:left w:w="108" w:type="dxa"/>
         <w:bottom w:w="29" w:type="dxa"/>
+        <w:right w:w="108" w:type="dxa"/>
       </w:tblCellMar>
     </w:tblPr>
     <w:tblStylePr w:type="firstRow">
@@ -3860,7 +4075,15 @@
     <w:pPr>
       <w:spacing w:after="0" w:line="240" w:lineRule="auto"/>
     </w:pPr>
-    <w:tblPr/>
+    <w:tblPr>
+      <w:tblInd w:w="0" w:type="dxa"/>
+      <w:tblCellMar>
+        <w:top w:w="0" w:type="dxa"/>
+        <w:left w:w="108" w:type="dxa"/>
+        <w:bottom w:w="0" w:type="dxa"/>
+        <w:right w:w="108" w:type="dxa"/>
+      </w:tblCellMar>
+    </w:tblPr>
   </w:style>
   <w:style w:type="table" w:styleId="GridTable1Light-Accent1">
     <w:name w:val="Grid Table 1 Light Accent 1"/>
@@ -3873,12 +4096,15 @@
     <w:tblPr>
       <w:tblStyleRowBandSize w:val="1"/>
       <w:tblStyleColBandSize w:val="1"/>
+      <w:tblInd w:w="0" w:type="dxa"/>
       <w:tblBorders>
         <w:insideH w:val="single" w:sz="4" w:space="0" w:color="94B6D2" w:themeColor="accent1"/>
       </w:tblBorders>
       <w:tblCellMar>
         <w:top w:w="29" w:type="dxa"/>
+        <w:left w:w="108" w:type="dxa"/>
         <w:bottom w:w="29" w:type="dxa"/>
+        <w:right w:w="108" w:type="dxa"/>
       </w:tblCellMar>
     </w:tblPr>
     <w:tblStylePr w:type="firstRow">
@@ -3935,6 +4161,7 @@
     <w:tblPr>
       <w:tblStyleRowBandSize w:val="1"/>
       <w:tblStyleColBandSize w:val="1"/>
+      <w:tblInd w:w="0" w:type="dxa"/>
       <w:tblBorders>
         <w:top w:val="single" w:sz="2" w:space="0" w:color="BED3E4" w:themeColor="accent1" w:themeTint="99"/>
         <w:bottom w:val="single" w:sz="2" w:space="0" w:color="BED3E4" w:themeColor="accent1" w:themeTint="99"/>
@@ -3943,7 +4170,9 @@
       </w:tblBorders>
       <w:tblCellMar>
         <w:top w:w="29" w:type="dxa"/>
+        <w:left w:w="108" w:type="dxa"/>
         <w:bottom w:w="29" w:type="dxa"/>
+        <w:right w:w="108" w:type="dxa"/>
       </w:tblCellMar>
     </w:tblPr>
     <w:tblStylePr w:type="firstRow">
@@ -4114,6 +4343,7 @@
     <w:tblPr>
       <w:tblStyleRowBandSize w:val="1"/>
       <w:tblStyleColBandSize w:val="1"/>
+      <w:tblInd w:w="0" w:type="dxa"/>
       <w:tblBorders>
         <w:top w:val="single" w:sz="4" w:space="0" w:color="C8CCB3" w:themeColor="accent3" w:themeTint="99"/>
         <w:left w:val="single" w:sz="4" w:space="0" w:color="C8CCB3" w:themeColor="accent3" w:themeTint="99"/>
@@ -4122,6 +4352,12 @@
         <w:insideH w:val="single" w:sz="4" w:space="0" w:color="C8CCB3" w:themeColor="accent3" w:themeTint="99"/>
         <w:insideV w:val="single" w:sz="4" w:space="0" w:color="C8CCB3" w:themeColor="accent3" w:themeTint="99"/>
       </w:tblBorders>
+      <w:tblCellMar>
+        <w:top w:w="0" w:type="dxa"/>
+        <w:left w:w="108" w:type="dxa"/>
+        <w:bottom w:w="0" w:type="dxa"/>
+        <w:right w:w="108" w:type="dxa"/>
+      </w:tblCellMar>
     </w:tblPr>
     <w:tblStylePr w:type="firstRow">
       <w:rPr>
@@ -4249,6 +4485,7 @@
     <w:tblPr>
       <w:tblStyleRowBandSize w:val="1"/>
       <w:tblStyleColBandSize w:val="1"/>
+      <w:tblInd w:w="0" w:type="dxa"/>
       <w:tblBorders>
         <w:top w:val="single" w:sz="4" w:space="0" w:color="FFFFFF" w:themeColor="background1"/>
         <w:left w:val="single" w:sz="4" w:space="0" w:color="FFFFFF" w:themeColor="background1"/>
@@ -4257,6 +4494,12 @@
         <w:insideH w:val="single" w:sz="4" w:space="0" w:color="FFFFFF" w:themeColor="background1"/>
         <w:insideV w:val="single" w:sz="4" w:space="0" w:color="FFFFFF" w:themeColor="background1"/>
       </w:tblBorders>
+      <w:tblCellMar>
+        <w:top w:w="0" w:type="dxa"/>
+        <w:left w:w="108" w:type="dxa"/>
+        <w:bottom w:w="0" w:type="dxa"/>
+        <w:right w:w="108" w:type="dxa"/>
+      </w:tblCellMar>
     </w:tblPr>
     <w:tcPr>
       <w:shd w:val="clear" w:color="auto" w:fill="EDEEE5" w:themeFill="accent3" w:themeFillTint="33"/>
@@ -4354,6 +4597,7 @@
     <w:tblPr>
       <w:tblStyleRowBandSize w:val="1"/>
       <w:tblStyleColBandSize w:val="1"/>
+      <w:tblInd w:w="0" w:type="dxa"/>
       <w:tblBorders>
         <w:top w:val="single" w:sz="4" w:space="0" w:color="DBDDCC" w:themeColor="accent3" w:themeTint="66"/>
         <w:left w:val="single" w:sz="4" w:space="0" w:color="DBDDCC" w:themeColor="accent3" w:themeTint="66"/>
@@ -4362,6 +4606,12 @@
         <w:insideH w:val="single" w:sz="4" w:space="0" w:color="DBDDCC" w:themeColor="accent3" w:themeTint="66"/>
         <w:insideV w:val="single" w:sz="4" w:space="0" w:color="DBDDCC" w:themeColor="accent3" w:themeTint="66"/>
       </w:tblBorders>
+      <w:tblCellMar>
+        <w:top w:w="0" w:type="dxa"/>
+        <w:left w:w="108" w:type="dxa"/>
+        <w:bottom w:w="0" w:type="dxa"/>
+        <w:right w:w="108" w:type="dxa"/>
+      </w:tblCellMar>
     </w:tblPr>
     <w:tblStylePr w:type="firstRow">
       <w:rPr>
@@ -4432,10 +4682,17 @@
     <w:tblPr>
       <w:tblStyleRowBandSize w:val="1"/>
       <w:tblStyleColBandSize w:val="1"/>
+      <w:tblInd w:w="0" w:type="dxa"/>
       <w:tblBorders>
         <w:top w:val="single" w:sz="4" w:space="0" w:color="DD8047" w:themeColor="accent2"/>
         <w:bottom w:val="single" w:sz="4" w:space="0" w:color="DD8047" w:themeColor="accent2"/>
       </w:tblBorders>
+      <w:tblCellMar>
+        <w:top w:w="0" w:type="dxa"/>
+        <w:left w:w="108" w:type="dxa"/>
+        <w:bottom w:w="0" w:type="dxa"/>
+        <w:right w:w="108" w:type="dxa"/>
+      </w:tblCellMar>
     </w:tblPr>
     <w:tblStylePr w:type="firstRow">
       <w:rPr>
@@ -4496,6 +4753,7 @@
     <w:tblPr>
       <w:tblStyleRowBandSize w:val="1"/>
       <w:tblStyleColBandSize w:val="1"/>
+      <w:tblInd w:w="0" w:type="dxa"/>
       <w:tblBorders>
         <w:top w:val="single" w:sz="4" w:space="0" w:color="F1CBB5" w:themeColor="accent2" w:themeTint="66"/>
         <w:left w:val="single" w:sz="4" w:space="0" w:color="F1CBB5" w:themeColor="accent2" w:themeTint="66"/>
@@ -4504,6 +4762,12 @@
         <w:insideH w:val="single" w:sz="4" w:space="0" w:color="F1CBB5" w:themeColor="accent2" w:themeTint="66"/>
         <w:insideV w:val="single" w:sz="4" w:space="0" w:color="F1CBB5" w:themeColor="accent2" w:themeTint="66"/>
       </w:tblBorders>
+      <w:tblCellMar>
+        <w:top w:w="0" w:type="dxa"/>
+        <w:left w:w="108" w:type="dxa"/>
+        <w:bottom w:w="0" w:type="dxa"/>
+        <w:right w:w="108" w:type="dxa"/>
+      </w:tblCellMar>
     </w:tblPr>
     <w:tblStylePr w:type="firstRow">
       <w:rPr>
@@ -4557,70 +4821,15 @@
 </file>
 
 <file path=word/glossary/document.xml><?xml version="1.0" encoding="utf-8"?>
-<w:glossaryDocument xmlns:wpc="http://schemas.microsoft.com/office/word/2010/wordprocessingCanvas" xmlns:cx="http://schemas.microsoft.com/office/drawing/2014/chartex" xmlns:cx1="http://schemas.microsoft.com/office/drawing/2015/9/8/chartex" xmlns:mc="http://schemas.openxmlformats.org/markup-compatibility/2006" xmlns:o="urn:schemas-microsoft-com:office:office" xmlns:r="http://schemas.openxmlformats.org/officeDocument/2006/relationships" xmlns:m="http://schemas.openxmlformats.org/officeDocument/2006/math" xmlns:v="urn:schemas-microsoft-com:vml" xmlns:wp14="http://schemas.microsoft.com/office/word/2010/wordprocessingDrawing" xmlns:wp="http://schemas.openxmlformats.org/drawingml/2006/wordprocessingDrawing" xmlns:w10="urn:schemas-microsoft-com:office:word" xmlns:w="http://schemas.openxmlformats.org/wordprocessingml/2006/main" xmlns:w14="http://schemas.microsoft.com/office/word/2010/wordml" xmlns:w15="http://schemas.microsoft.com/office/word/2012/wordml" xmlns:w16se="http://schemas.microsoft.com/office/word/2015/wordml/symex" xmlns:wpg="http://schemas.microsoft.com/office/word/2010/wordprocessingGroup" xmlns:wpi="http://schemas.microsoft.com/office/word/2010/wordprocessingInk" xmlns:wne="http://schemas.microsoft.com/office/word/2006/wordml" xmlns:wps="http://schemas.microsoft.com/office/word/2010/wordprocessingShape" mc:Ignorable="w14 w15 w16se wp14">
-  <w:docParts>
-    <w:docPart>
-      <w:docPartPr>
-        <w:name w:val="E157DB5E0E7646408F49C76EBFC799F0"/>
-        <w:category>
-          <w:name w:val="General"/>
-          <w:gallery w:val="placeholder"/>
-        </w:category>
-        <w:types>
-          <w:type w:val="bbPlcHdr"/>
-        </w:types>
-        <w:behaviors>
-          <w:behavior w:val="content"/>
-        </w:behaviors>
-        <w:guid w:val="{E78DF188-D804-4375-9CCB-B88AE1D44E39}"/>
-      </w:docPartPr>
-      <w:docPartBody>
-        <w:p>
-          <w:pPr>
-            <w:pStyle w:val="E157DB5E0E7646408F49C76EBFC799F0"/>
-          </w:pPr>
-          <w:r>
-            <w:t>[company name]</w:t>
-          </w:r>
-        </w:p>
-      </w:docPartBody>
-    </w:docPart>
-    <w:docPart>
-      <w:docPartPr>
-        <w:name w:val="5A84E8B0B0B84B4F94A7D3D80A594703"/>
-        <w:category>
-          <w:name w:val="General"/>
-          <w:gallery w:val="placeholder"/>
-        </w:category>
-        <w:types>
-          <w:type w:val="bbPlcHdr"/>
-        </w:types>
-        <w:behaviors>
-          <w:behavior w:val="content"/>
-        </w:behaviors>
-        <w:guid w:val="{BAF420D9-5D00-440E-B847-7121FC28C42C}"/>
-      </w:docPartPr>
-      <w:docPartBody>
-        <w:p>
-          <w:pPr>
-            <w:pStyle w:val="5A84E8B0B0B84B4F94A7D3D80A594703"/>
-          </w:pPr>
-          <w:r>
-            <w:t>[Company address]</w:t>
-          </w:r>
-        </w:p>
-      </w:docPartBody>
-    </w:docPart>
-  </w:docParts>
-</w:glossaryDocument>
+<w:glossaryDocument xmlns:wpc="http://schemas.microsoft.com/office/word/2010/wordprocessingCanvas" xmlns:mo="http://schemas.microsoft.com/office/mac/office/2008/main" xmlns:mc="http://schemas.openxmlformats.org/markup-compatibility/2006" xmlns:mv="urn:schemas-microsoft-com:mac:vml" xmlns:o="urn:schemas-microsoft-com:office:office" xmlns:r="http://schemas.openxmlformats.org/officeDocument/2006/relationships" xmlns:m="http://schemas.openxmlformats.org/officeDocument/2006/math" xmlns:v="urn:schemas-microsoft-com:vml" xmlns:wp14="http://schemas.microsoft.com/office/word/2010/wordprocessingDrawing" xmlns:wp="http://schemas.openxmlformats.org/drawingml/2006/wordprocessingDrawing" xmlns:w10="urn:schemas-microsoft-com:office:word" xmlns:w="http://schemas.openxmlformats.org/wordprocessingml/2006/main" xmlns:w14="http://schemas.microsoft.com/office/word/2010/wordml" xmlns:w15="http://schemas.microsoft.com/office/word/2012/wordml" xmlns:wpg="http://schemas.microsoft.com/office/word/2010/wordprocessingGroup" xmlns:wpi="http://schemas.microsoft.com/office/word/2010/wordprocessingInk" xmlns:wne="http://schemas.microsoft.com/office/word/2006/wordml" xmlns:wps="http://schemas.microsoft.com/office/word/2010/wordprocessingShape" mc:Ignorable="w14 w15 wp14"/>
 </file>
 
 <file path=word/glossary/fontTable.xml><?xml version="1.0" encoding="utf-8"?>
-<w:fonts xmlns:mc="http://schemas.openxmlformats.org/markup-compatibility/2006" xmlns:r="http://schemas.openxmlformats.org/officeDocument/2006/relationships" xmlns:w="http://schemas.openxmlformats.org/wordprocessingml/2006/main" xmlns:w14="http://schemas.microsoft.com/office/word/2010/wordml" xmlns:w15="http://schemas.microsoft.com/office/word/2012/wordml" xmlns:w16se="http://schemas.microsoft.com/office/word/2015/wordml/symex" mc:Ignorable="w14 w15 w16se">
+<w:fonts xmlns:mc="http://schemas.openxmlformats.org/markup-compatibility/2006" xmlns:r="http://schemas.openxmlformats.org/officeDocument/2006/relationships" xmlns:w="http://schemas.openxmlformats.org/wordprocessingml/2006/main" xmlns:w14="http://schemas.microsoft.com/office/word/2010/wordml" xmlns:w15="http://schemas.microsoft.com/office/word/2012/wordml" mc:Ignorable="w14 w15">
   <w:font w:name="Symbol">
     <w:panose1 w:val="05050102010706020507"/>
     <w:charset w:val="02"/>
-    <w:family w:val="roman"/>
+    <w:family w:val="auto"/>
     <w:pitch w:val="variable"/>
     <w:sig w:usb0="00000000" w:usb1="10000000" w:usb2="00000000" w:usb3="00000000" w:csb0="80000000" w:csb1="00000000"/>
   </w:font>
@@ -4629,14 +4838,14 @@
     <w:charset w:val="00"/>
     <w:family w:val="roman"/>
     <w:pitch w:val="variable"/>
-    <w:sig w:usb0="E0002EFF" w:usb1="C000785B" w:usb2="00000009" w:usb3="00000000" w:csb0="000001FF" w:csb1="00000000"/>
+    <w:sig w:usb0="E0002AEF" w:usb1="C0007841" w:usb2="00000009" w:usb3="00000000" w:csb0="000001FF" w:csb1="00000000"/>
   </w:font>
   <w:font w:name="Courier New">
     <w:panose1 w:val="02070309020205020404"/>
     <w:charset w:val="00"/>
-    <w:family w:val="modern"/>
+    <w:family w:val="roman"/>
     <w:pitch w:val="fixed"/>
-    <w:sig w:usb0="E0002EFF" w:usb1="C0007843" w:usb2="00000009" w:usb3="00000000" w:csb0="000001FF" w:csb1="00000000"/>
+    <w:sig w:usb0="E0002AFF" w:usb1="C0007843" w:usb2="00000009" w:usb3="00000000" w:csb0="000001FF" w:csb1="00000000"/>
   </w:font>
   <w:font w:name="Wingdings">
     <w:panose1 w:val="05000000000000000000"/>
@@ -4650,27 +4859,27 @@
     <w:charset w:val="00"/>
     <w:family w:val="swiss"/>
     <w:pitch w:val="variable"/>
-    <w:sig w:usb0="E0002AFF" w:usb1="C000247B" w:usb2="00000009" w:usb3="00000000" w:csb0="000001FF" w:csb1="00000000"/>
+    <w:sig w:usb0="E00002FF" w:usb1="4000ACFF" w:usb2="00000001" w:usb3="00000000" w:csb0="0000019F" w:csb1="00000000"/>
   </w:font>
   <w:font w:name="Arial">
     <w:panose1 w:val="020B0604020202020204"/>
     <w:charset w:val="00"/>
     <w:family w:val="swiss"/>
     <w:pitch w:val="variable"/>
-    <w:sig w:usb0="E0002EFF" w:usb1="C0007843" w:usb2="00000009" w:usb3="00000000" w:csb0="000001FF" w:csb1="00000000"/>
+    <w:sig w:usb0="E0002AFF" w:usb1="C0007843" w:usb2="00000009" w:usb3="00000000" w:csb0="000001FF" w:csb1="00000000"/>
   </w:font>
   <w:font w:name="Calibri Light">
     <w:panose1 w:val="020F0302020204030204"/>
     <w:charset w:val="00"/>
     <w:family w:val="swiss"/>
     <w:pitch w:val="variable"/>
-    <w:sig w:usb0="E0002AFF" w:usb1="C000247B" w:usb2="00000009" w:usb3="00000000" w:csb0="000001FF" w:csb1="00000000"/>
+    <w:sig w:usb0="A00002EF" w:usb1="4000207B" w:usb2="00000000" w:usb3="00000000" w:csb0="0000019F" w:csb1="00000000"/>
   </w:font>
 </w:fonts>
 </file>
 
 <file path=word/glossary/settings.xml><?xml version="1.0" encoding="utf-8"?>
-<w:settings xmlns:mc="http://schemas.openxmlformats.org/markup-compatibility/2006" xmlns:o="urn:schemas-microsoft-com:office:office" xmlns:r="http://schemas.openxmlformats.org/officeDocument/2006/relationships" xmlns:m="http://schemas.openxmlformats.org/officeDocument/2006/math" xmlns:v="urn:schemas-microsoft-com:vml" xmlns:w10="urn:schemas-microsoft-com:office:word" xmlns:w="http://schemas.openxmlformats.org/wordprocessingml/2006/main" xmlns:w14="http://schemas.microsoft.com/office/word/2010/wordml" xmlns:w15="http://schemas.microsoft.com/office/word/2012/wordml" xmlns:w16se="http://schemas.microsoft.com/office/word/2015/wordml/symex" xmlns:sl="http://schemas.openxmlformats.org/schemaLibrary/2006/main" mc:Ignorable="w14 w15 w16se">
+<w:settings xmlns:mc="http://schemas.openxmlformats.org/markup-compatibility/2006" xmlns:o="urn:schemas-microsoft-com:office:office" xmlns:r="http://schemas.openxmlformats.org/officeDocument/2006/relationships" xmlns:m="http://schemas.openxmlformats.org/officeDocument/2006/math" xmlns:v="urn:schemas-microsoft-com:vml" xmlns:w10="urn:schemas-microsoft-com:office:word" xmlns:w="http://schemas.openxmlformats.org/wordprocessingml/2006/main" xmlns:w14="http://schemas.microsoft.com/office/word/2010/wordml" xmlns:w15="http://schemas.microsoft.com/office/word/2012/wordml" xmlns:sl="http://schemas.openxmlformats.org/schemaLibrary/2006/main" mc:Ignorable="w14 w15">
   <w:view w:val="normal"/>
   <w:defaultTabStop w:val="720"/>
   <w:characterSpacingControl w:val="doNotCompress"/>
@@ -4687,6 +4896,7 @@
     <w:rsid w:val="00037C21"/>
     <w:rsid w:val="00625D45"/>
     <w:rsid w:val="00AC2C3D"/>
+    <w:rsid w:val="00DC7016"/>
   </w:rsids>
   <m:mathPr>
     <m:mathFont m:val="Cambria Math"/>
@@ -4710,7 +4920,7 @@
 </file>
 
 <file path=word/glossary/styles.xml><?xml version="1.0" encoding="utf-8"?>
-<w:styles xmlns:mc="http://schemas.openxmlformats.org/markup-compatibility/2006" xmlns:r="http://schemas.openxmlformats.org/officeDocument/2006/relationships" xmlns:w="http://schemas.openxmlformats.org/wordprocessingml/2006/main" xmlns:w14="http://schemas.microsoft.com/office/word/2010/wordml" xmlns:w15="http://schemas.microsoft.com/office/word/2012/wordml" xmlns:w16se="http://schemas.microsoft.com/office/word/2015/wordml/symex" mc:Ignorable="w14 w15 w16se">
+<w:styles xmlns:mc="http://schemas.openxmlformats.org/markup-compatibility/2006" xmlns:r="http://schemas.openxmlformats.org/officeDocument/2006/relationships" xmlns:w="http://schemas.openxmlformats.org/wordprocessingml/2006/main" xmlns:w14="http://schemas.microsoft.com/office/word/2010/wordml" xmlns:w15="http://schemas.microsoft.com/office/word/2012/wordml" mc:Ignorable="w14 w15">
   <w:docDefaults>
     <w:rPrDefault>
       <w:rPr>
@@ -4726,7 +4936,7 @@
       </w:pPr>
     </w:pPrDefault>
   </w:docDefaults>
-  <w:latentStyles w:defLockedState="0" w:defUIPriority="99" w:defSemiHidden="0" w:defUnhideWhenUsed="0" w:defQFormat="0" w:count="371">
+  <w:latentStyles w:defLockedState="0" w:defUIPriority="99" w:defSemiHidden="0" w:defUnhideWhenUsed="0" w:defQFormat="0" w:count="382">
     <w:lsdException w:name="Normal" w:uiPriority="0" w:qFormat="1"/>
     <w:lsdException w:name="heading 1" w:uiPriority="9" w:qFormat="1"/>
     <w:lsdException w:name="heading 2" w:semiHidden="1" w:uiPriority="9" w:unhideWhenUsed="1" w:qFormat="1"/>
@@ -4832,7 +5042,6 @@
     <w:lsdException w:name="HTML Sample" w:semiHidden="1" w:unhideWhenUsed="1"/>
     <w:lsdException w:name="HTML Typewriter" w:semiHidden="1" w:unhideWhenUsed="1"/>
     <w:lsdException w:name="HTML Variable" w:semiHidden="1" w:unhideWhenUsed="1"/>
-    <w:lsdException w:name="Normal Table" w:semiHidden="1" w:unhideWhenUsed="1"/>
     <w:lsdException w:name="annotation subject" w:semiHidden="1" w:unhideWhenUsed="1"/>
     <w:lsdException w:name="No List" w:semiHidden="1" w:unhideWhenUsed="1"/>
     <w:lsdException w:name="Outline List 1" w:semiHidden="1" w:unhideWhenUsed="1"/>
@@ -4878,11 +5087,9 @@
     <w:lsdException w:name="Table Subtle 1" w:semiHidden="1" w:unhideWhenUsed="1"/>
     <w:lsdException w:name="Table Subtle 2" w:semiHidden="1" w:unhideWhenUsed="1"/>
     <w:lsdException w:name="Table Web 1" w:semiHidden="1" w:unhideWhenUsed="1"/>
-    <w:lsdException w:name="Table Web 2" w:semiHidden="1" w:unhideWhenUsed="1"/>
     <w:lsdException w:name="Table Web 3" w:semiHidden="1" w:unhideWhenUsed="1"/>
     <w:lsdException w:name="Balloon Text" w:semiHidden="1" w:unhideWhenUsed="1"/>
     <w:lsdException w:name="Table Grid" w:uiPriority="39"/>
-    <w:lsdException w:name="Table Theme" w:semiHidden="1" w:unhideWhenUsed="1"/>
     <w:lsdException w:name="Placeholder Text" w:semiHidden="1"/>
     <w:lsdException w:name="No Spacing" w:uiPriority="1" w:qFormat="1"/>
     <w:lsdException w:name="Light Shading" w:uiPriority="60"/>
@@ -5098,6 +5305,8 @@
     <w:lsdException w:name="List Table 5 Dark Accent 6" w:uiPriority="50"/>
     <w:lsdException w:name="List Table 6 Colorful Accent 6" w:uiPriority="51"/>
     <w:lsdException w:name="List Table 7 Colorful Accent 6" w:uiPriority="52"/>
+    <w:lsdException w:name="Mention" w:semiHidden="1" w:unhideWhenUsed="1"/>
+    <w:lsdException w:name="Smart Hyperlink" w:semiHidden="1" w:unhideWhenUsed="1"/>
   </w:latentStyles>
   <w:style w:type="paragraph" w:default="1" w:styleId="Normal">
     <w:name w:val="Normal"/>
@@ -5186,9 +5395,10 @@
 </file>
 
 <file path=word/glossary/webSettings.xml><?xml version="1.0" encoding="utf-8"?>
-<w:webSettings xmlns:mc="http://schemas.openxmlformats.org/markup-compatibility/2006" xmlns:r="http://schemas.openxmlformats.org/officeDocument/2006/relationships" xmlns:w="http://schemas.openxmlformats.org/wordprocessingml/2006/main" xmlns:w14="http://schemas.microsoft.com/office/word/2010/wordml" xmlns:w15="http://schemas.microsoft.com/office/word/2012/wordml" xmlns:w16se="http://schemas.microsoft.com/office/word/2015/wordml/symex" mc:Ignorable="w14 w15 w16se">
+<w:webSettings xmlns:mc="http://schemas.openxmlformats.org/markup-compatibility/2006" xmlns:r="http://schemas.openxmlformats.org/officeDocument/2006/relationships" xmlns:w="http://schemas.openxmlformats.org/wordprocessingml/2006/main" xmlns:w14="http://schemas.microsoft.com/office/word/2010/wordml" xmlns:w15="http://schemas.microsoft.com/office/word/2012/wordml" mc:Ignorable="w14 w15">
   <w:optimizeForBrowser/>
   <w:allowPNG/>
+  <w:doNotSaveAsSingleFile/>
 </w:webSettings>
 </file>
 

</xml_diff>